<commit_message>
Final version of the proposal
proposal final version
</commit_message>
<xml_diff>
--- a/Assignment 3/Number 1 - Proposal first version.docx
+++ b/Assignment 3/Number 1 - Proposal first version.docx
@@ -5,8 +5,16 @@
     <w:p>
       <w:pPr>
         <w:jc w:val="center"/>
-      </w:pPr>
-      <w:r>
+        <w:rPr>
+          <w:sz w:val="28"/>
+          <w:szCs w:val="28"/>
+        </w:rPr>
+      </w:pPr>
+      <w:r>
+        <w:rPr>
+          <w:sz w:val="28"/>
+          <w:szCs w:val="28"/>
+        </w:rPr>
         <w:t>Assignment 1</w:t>
       </w:r>
     </w:p>
@@ -16,8 +24,16 @@
           <w:bottom w:val="single" w:sz="4" w:space="1" w:color="auto"/>
         </w:pBdr>
         <w:jc w:val="center"/>
-      </w:pPr>
-      <w:r>
+        <w:rPr>
+          <w:sz w:val="28"/>
+          <w:szCs w:val="28"/>
+        </w:rPr>
+      </w:pPr>
+      <w:r>
+        <w:rPr>
+          <w:sz w:val="28"/>
+          <w:szCs w:val="28"/>
+        </w:rPr>
         <w:t>Number 1</w:t>
       </w:r>
     </w:p>
@@ -27,36 +43,89 @@
           <w:bottom w:val="single" w:sz="4" w:space="1" w:color="auto"/>
         </w:pBdr>
         <w:jc w:val="center"/>
-      </w:pPr>
-      <w:r>
-        <w:t>RIGBoat proposal</w:t>
-      </w:r>
-    </w:p>
-    <w:p/>
-    <w:p/>
+        <w:rPr>
+          <w:sz w:val="28"/>
+          <w:szCs w:val="28"/>
+        </w:rPr>
+      </w:pPr>
+      <w:proofErr w:type="spellStart"/>
+      <w:r>
+        <w:rPr>
+          <w:sz w:val="28"/>
+          <w:szCs w:val="28"/>
+        </w:rPr>
+        <w:t>RIGBoat</w:t>
+      </w:r>
+      <w:proofErr w:type="spellEnd"/>
+      <w:r>
+        <w:rPr>
+          <w:sz w:val="28"/>
+          <w:szCs w:val="28"/>
+        </w:rPr>
+        <w:t xml:space="preserve"> proposal</w:t>
+      </w:r>
+    </w:p>
+    <w:p>
+      <w:pPr>
+        <w:rPr>
+          <w:sz w:val="28"/>
+          <w:szCs w:val="28"/>
+        </w:rPr>
+      </w:pPr>
+    </w:p>
+    <w:p>
+      <w:pPr>
+        <w:rPr>
+          <w:sz w:val="28"/>
+          <w:szCs w:val="28"/>
+        </w:rPr>
+      </w:pPr>
+    </w:p>
     <w:p>
       <w:pPr>
         <w:tabs>
           <w:tab w:val="left" w:pos="3260"/>
         </w:tabs>
+        <w:rPr>
+          <w:sz w:val="28"/>
+          <w:szCs w:val="28"/>
+        </w:rPr>
+      </w:pPr>
+    </w:p>
+    <w:p>
+      <w:pPr>
+        <w:rPr>
+          <w:sz w:val="28"/>
+          <w:szCs w:val="28"/>
+        </w:rPr>
+      </w:pPr>
+    </w:p>
+    <w:p>
+      <w:pPr>
+        <w:rPr>
+          <w:sz w:val="28"/>
+          <w:szCs w:val="28"/>
+        </w:rPr>
+      </w:pPr>
+    </w:p>
+    <w:p>
+      <w:pPr>
+        <w:rPr>
+          <w:sz w:val="28"/>
+          <w:szCs w:val="28"/>
+        </w:rPr>
       </w:pPr>
       <w:r>
         <w:rPr>
           <w:noProof/>
+          <w:sz w:val="28"/>
+          <w:szCs w:val="28"/>
         </w:rPr>
         <w:drawing>
-          <wp:anchor distT="0" distB="0" distL="114300" distR="114300" simplePos="0" relativeHeight="251658240" behindDoc="0" locked="0" layoutInCell="1" allowOverlap="1" wp14:anchorId="62C53E01" wp14:editId="460F8500">
-            <wp:simplePos x="0" y="0"/>
-            <wp:positionH relativeFrom="column">
-              <wp:align>left</wp:align>
-            </wp:positionH>
-            <wp:positionV relativeFrom="paragraph">
-              <wp:align>top</wp:align>
-            </wp:positionV>
-            <wp:extent cx="5930900" cy="4445000"/>
-            <wp:effectExtent l="6350" t="0" r="0" b="0"/>
-            <wp:wrapSquare wrapText="bothSides"/>
-            <wp:docPr id="1" name="Picture 1" descr="../../../../../../Downloads/IMG_3056.JPG"/>
+          <wp:inline distT="0" distB="0" distL="0" distR="0" wp14:anchorId="0DD3BAFE" wp14:editId="6449BF92">
+            <wp:extent cx="10128738" cy="6275463"/>
+            <wp:effectExtent l="0" t="0" r="6350" b="0"/>
+            <wp:docPr id="2" name="Picture 2" descr="Class%20Diagram.png"/>
             <wp:cNvGraphicFramePr>
               <a:graphicFrameLocks xmlns:a="http://schemas.openxmlformats.org/drawingml/2006/main" noChangeAspect="1"/>
             </wp:cNvGraphicFramePr>
@@ -64,13 +133,13 @@
               <a:graphicData uri="http://schemas.openxmlformats.org/drawingml/2006/picture">
                 <pic:pic xmlns:pic="http://schemas.openxmlformats.org/drawingml/2006/picture">
                   <pic:nvPicPr>
-                    <pic:cNvPr id="0" name="Picture 1" descr="../../../../../../Downloads/IMG_3056.JPG"/>
+                    <pic:cNvPr id="0" name="Picture 1" descr="Class%20Diagram.png"/>
                     <pic:cNvPicPr>
                       <a:picLocks noChangeAspect="1" noChangeArrowheads="1"/>
                     </pic:cNvPicPr>
                   </pic:nvPicPr>
                   <pic:blipFill>
-                    <a:blip r:embed="rId5" cstate="print">
+                    <a:blip r:embed="rId5">
                       <a:extLst>
                         <a:ext uri="{28A0092B-C50C-407E-A947-70E740481C1C}">
                           <a14:useLocalDpi xmlns:a14="http://schemas.microsoft.com/office/drawing/2010/main" val="0"/>
@@ -83,9 +152,9 @@
                     </a:stretch>
                   </pic:blipFill>
                   <pic:spPr bwMode="auto">
-                    <a:xfrm rot="5400000">
+                    <a:xfrm>
                       <a:off x="0" y="0"/>
-                      <a:ext cx="5930900" cy="4445000"/>
+                      <a:ext cx="10142616" cy="6284062"/>
                     </a:xfrm>
                     <a:prstGeom prst="rect">
                       <a:avLst/>
@@ -98,152 +167,575 @@
                 </pic:pic>
               </a:graphicData>
             </a:graphic>
-          </wp:anchor>
+          </wp:inline>
         </w:drawing>
-      </w:r>
-    </w:p>
-    <w:p/>
-    <w:p/>
-    <w:p/>
-    <w:p/>
-    <w:p/>
-    <w:p/>
-    <w:p/>
-    <w:p/>
-    <w:p/>
-    <w:p/>
-    <w:p/>
-    <w:p/>
-    <w:p/>
-    <w:p/>
-    <w:p/>
-    <w:p/>
-    <w:p/>
-    <w:p/>
-    <w:p/>
-    <w:p/>
-    <w:p/>
-    <w:p/>
-    <w:p/>
-    <w:p/>
-    <w:p/>
-    <w:p/>
-    <w:p/>
-    <w:p/>
-    <w:p/>
-    <w:p/>
-    <w:p/>
-    <w:p/>
-    <w:p>
-      <w:r>
-        <w:t>We can use façade design patter</w:t>
-      </w:r>
-      <w:r>
-        <w:t>n</w:t>
       </w:r>
       <w:bookmarkStart w:id="0" w:name="_GoBack"/>
       <w:bookmarkEnd w:id="0"/>
-      <w:r>
-        <w:t xml:space="preserve"> to divide our classes into to subclasses, the first is the controller that will control the RIGboat , while the WaterData is a subclass that is responsible for acquiring data from the water and save it.</w:t>
-      </w:r>
-    </w:p>
-    <w:p/>
-    <w:p>
-      <w:r>
-        <w:t xml:space="preserve">Adapter design patter can be using for future use of the system, the Adapter classes will adapt others’ future </w:t>
-      </w:r>
-      <w:r>
-        <w:t>programs and</w:t>
-      </w:r>
-      <w:r>
-        <w:t xml:space="preserve"> make use of our current system.</w:t>
-      </w:r>
-    </w:p>
-    <w:p/>
-    <w:p>
-      <w:pPr>
-        <w:rPr>
-          <w:highlight w:val="yellow"/>
-        </w:rPr>
-      </w:pPr>
-      <w:r>
-        <w:rPr>
-          <w:highlight w:val="yellow"/>
+    </w:p>
+    <w:p>
+      <w:pPr>
+        <w:rPr>
+          <w:sz w:val="28"/>
+          <w:szCs w:val="28"/>
+        </w:rPr>
+      </w:pPr>
+    </w:p>
+    <w:p>
+      <w:pPr>
+        <w:rPr>
+          <w:sz w:val="28"/>
+          <w:szCs w:val="28"/>
+        </w:rPr>
+      </w:pPr>
+    </w:p>
+    <w:p>
+      <w:pPr>
+        <w:rPr>
+          <w:sz w:val="28"/>
+          <w:szCs w:val="28"/>
+        </w:rPr>
+      </w:pPr>
+    </w:p>
+    <w:p>
+      <w:pPr>
+        <w:rPr>
+          <w:sz w:val="28"/>
+          <w:szCs w:val="28"/>
+        </w:rPr>
+      </w:pPr>
+    </w:p>
+    <w:p>
+      <w:pPr>
+        <w:rPr>
+          <w:sz w:val="28"/>
+          <w:szCs w:val="28"/>
+        </w:rPr>
+      </w:pPr>
+    </w:p>
+    <w:p>
+      <w:pPr>
+        <w:rPr>
+          <w:sz w:val="28"/>
+          <w:szCs w:val="28"/>
+        </w:rPr>
+      </w:pPr>
+    </w:p>
+    <w:p>
+      <w:pPr>
+        <w:rPr>
+          <w:sz w:val="28"/>
+          <w:szCs w:val="28"/>
+        </w:rPr>
+      </w:pPr>
+    </w:p>
+    <w:p>
+      <w:pPr>
+        <w:rPr>
+          <w:sz w:val="28"/>
+          <w:szCs w:val="28"/>
+        </w:rPr>
+      </w:pPr>
+    </w:p>
+    <w:p>
+      <w:pPr>
+        <w:rPr>
+          <w:sz w:val="28"/>
+          <w:szCs w:val="28"/>
+        </w:rPr>
+      </w:pPr>
+    </w:p>
+    <w:p>
+      <w:pPr>
+        <w:rPr>
+          <w:sz w:val="28"/>
+          <w:szCs w:val="28"/>
+        </w:rPr>
+      </w:pPr>
+      <w:r>
+        <w:rPr>
+          <w:sz w:val="28"/>
+          <w:szCs w:val="28"/>
+        </w:rPr>
+        <w:t xml:space="preserve">We can use </w:t>
+      </w:r>
+      <w:proofErr w:type="spellStart"/>
+      <w:r>
+        <w:rPr>
+          <w:b/>
+          <w:sz w:val="28"/>
+          <w:szCs w:val="28"/>
+        </w:rPr>
+        <w:t>Opaque</w:t>
+      </w:r>
+      <w:r>
+        <w:rPr>
+          <w:b/>
+          <w:sz w:val="28"/>
+          <w:szCs w:val="28"/>
+        </w:rPr>
+        <w:t>F</w:t>
+      </w:r>
+      <w:r>
+        <w:rPr>
+          <w:b/>
+          <w:sz w:val="28"/>
+          <w:szCs w:val="28"/>
+        </w:rPr>
+        <w:t>açade</w:t>
+      </w:r>
+      <w:proofErr w:type="spellEnd"/>
+      <w:r>
+        <w:rPr>
+          <w:sz w:val="28"/>
+          <w:szCs w:val="28"/>
+        </w:rPr>
+        <w:t xml:space="preserve"> design patter</w:t>
+      </w:r>
+      <w:r>
+        <w:rPr>
+          <w:sz w:val="28"/>
+          <w:szCs w:val="28"/>
+        </w:rPr>
+        <w:t>n</w:t>
+      </w:r>
+      <w:r>
+        <w:rPr>
+          <w:sz w:val="28"/>
+          <w:szCs w:val="28"/>
+        </w:rPr>
+        <w:t xml:space="preserve"> to divide our classes into t</w:t>
+      </w:r>
+      <w:r>
+        <w:rPr>
+          <w:sz w:val="28"/>
+          <w:szCs w:val="28"/>
+        </w:rPr>
+        <w:t>w</w:t>
+      </w:r>
+      <w:r>
+        <w:rPr>
+          <w:sz w:val="28"/>
+          <w:szCs w:val="28"/>
+        </w:rPr>
+        <w:t xml:space="preserve">o subclasses, the first is the </w:t>
+      </w:r>
+      <w:r>
+        <w:rPr>
+          <w:b/>
+          <w:sz w:val="28"/>
+          <w:szCs w:val="28"/>
+        </w:rPr>
+        <w:t>C</w:t>
+      </w:r>
+      <w:r>
+        <w:rPr>
+          <w:b/>
+          <w:sz w:val="28"/>
+          <w:szCs w:val="28"/>
+        </w:rPr>
+        <w:t>ontroller</w:t>
+      </w:r>
+      <w:r>
+        <w:rPr>
+          <w:sz w:val="28"/>
+          <w:szCs w:val="28"/>
+        </w:rPr>
+        <w:t xml:space="preserve"> that will control the </w:t>
+      </w:r>
+      <w:proofErr w:type="spellStart"/>
+      <w:r>
+        <w:rPr>
+          <w:sz w:val="28"/>
+          <w:szCs w:val="28"/>
+        </w:rPr>
+        <w:t>RIGboat</w:t>
+      </w:r>
+      <w:proofErr w:type="spellEnd"/>
+      <w:r>
+        <w:rPr>
+          <w:sz w:val="28"/>
+          <w:szCs w:val="28"/>
+        </w:rPr>
+        <w:t xml:space="preserve"> </w:t>
+      </w:r>
+      <w:r>
+        <w:rPr>
+          <w:sz w:val="28"/>
+          <w:szCs w:val="28"/>
+        </w:rPr>
+        <w:t>where only authorized users can access it</w:t>
+      </w:r>
+      <w:r>
+        <w:rPr>
+          <w:sz w:val="28"/>
+          <w:szCs w:val="28"/>
+        </w:rPr>
+        <w:t xml:space="preserve">, while the </w:t>
+      </w:r>
+      <w:proofErr w:type="spellStart"/>
+      <w:r>
+        <w:rPr>
+          <w:b/>
+          <w:sz w:val="28"/>
+          <w:szCs w:val="28"/>
+        </w:rPr>
+        <w:t>WaterData</w:t>
+      </w:r>
+      <w:proofErr w:type="spellEnd"/>
+      <w:r>
+        <w:rPr>
+          <w:sz w:val="28"/>
+          <w:szCs w:val="28"/>
+        </w:rPr>
+        <w:t xml:space="preserve"> is a subclass that is responsible for acquiring </w:t>
+      </w:r>
+      <w:r>
+        <w:rPr>
+          <w:sz w:val="28"/>
+          <w:szCs w:val="28"/>
+        </w:rPr>
+        <w:t>data from the water and save it.</w:t>
+      </w:r>
+      <w:r>
+        <w:rPr>
+          <w:sz w:val="28"/>
+          <w:szCs w:val="28"/>
+        </w:rPr>
+        <w:t xml:space="preserve"> </w:t>
+      </w:r>
+      <w:r>
+        <w:rPr>
+          <w:sz w:val="28"/>
+          <w:szCs w:val="28"/>
+        </w:rPr>
+        <w:t>Moreover</w:t>
+      </w:r>
+      <w:r>
+        <w:rPr>
+          <w:sz w:val="28"/>
+          <w:szCs w:val="28"/>
+        </w:rPr>
+        <w:t>, it will enhance user’s experience by allowing the ability to control and acquire data at the same time with less effort.</w:t>
+      </w:r>
+    </w:p>
+    <w:p>
+      <w:pPr>
+        <w:rPr>
+          <w:sz w:val="28"/>
+          <w:szCs w:val="28"/>
+        </w:rPr>
+      </w:pPr>
+    </w:p>
+    <w:p>
+      <w:pPr>
+        <w:rPr>
+          <w:sz w:val="28"/>
+          <w:szCs w:val="28"/>
+        </w:rPr>
+      </w:pPr>
+      <w:r>
+        <w:rPr>
+          <w:sz w:val="28"/>
+          <w:szCs w:val="28"/>
         </w:rPr>
         <w:t>Observer design patter</w:t>
       </w:r>
       <w:r>
         <w:rPr>
-          <w:highlight w:val="yellow"/>
+          <w:sz w:val="28"/>
+          <w:szCs w:val="28"/>
         </w:rPr>
         <w:t>n</w:t>
       </w:r>
       <w:r>
         <w:rPr>
-          <w:highlight w:val="yellow"/>
-        </w:rPr>
-        <w:t xml:space="preserve"> should be used too to make sure all mobile devices or any other type of devices connected to the system will receive data updates whenever WaterData class is updated.</w:t>
-      </w:r>
-    </w:p>
-    <w:p>
-      <w:pPr>
-        <w:rPr>
-          <w:highlight w:val="yellow"/>
-        </w:rPr>
-      </w:pPr>
-    </w:p>
-    <w:p>
-      <w:pPr>
-        <w:rPr>
-          <w:highlight w:val="yellow"/>
-        </w:rPr>
-      </w:pPr>
-      <w:r>
-        <w:rPr>
-          <w:highlight w:val="yellow"/>
-        </w:rPr>
-        <w:t>Assuming that WaterData is the Subject class in Observer pattern and ConcreteObserver is the mobile device that will receive the data:</w:t>
-      </w:r>
-    </w:p>
-    <w:p>
-      <w:pPr>
-        <w:pStyle w:val="ListParagraph"/>
-        <w:numPr>
-          <w:ilvl w:val="0"/>
-          <w:numId w:val="1"/>
-        </w:numPr>
-        <w:rPr>
-          <w:highlight w:val="yellow"/>
-        </w:rPr>
-      </w:pPr>
-      <w:r>
-        <w:rPr>
-          <w:highlight w:val="yellow"/>
-        </w:rPr>
-        <w:t>Who is ConcreteSubject and what data does it hold?</w:t>
-      </w:r>
-    </w:p>
-    <w:p>
-      <w:pPr>
-        <w:pStyle w:val="ListParagraph"/>
-        <w:numPr>
-          <w:ilvl w:val="0"/>
-          <w:numId w:val="1"/>
-        </w:numPr>
-        <w:rPr>
-          <w:highlight w:val="yellow"/>
-        </w:rPr>
-      </w:pPr>
-      <w:r>
-        <w:rPr>
-          <w:highlight w:val="yellow"/>
-        </w:rPr>
-        <w:t>Who is ConcreteObserver and what is does?</w:t>
-      </w:r>
-    </w:p>
-    <w:p/>
-    <w:p>
-      <w:r>
+          <w:sz w:val="28"/>
+          <w:szCs w:val="28"/>
+        </w:rPr>
+        <w:t xml:space="preserve"> should be used too to make sure all mobile devices or any other type of devices connected to the system will receive data updates whenever </w:t>
+      </w:r>
+      <w:proofErr w:type="spellStart"/>
+      <w:r>
+        <w:rPr>
+          <w:b/>
+          <w:sz w:val="28"/>
+          <w:szCs w:val="28"/>
+        </w:rPr>
+        <w:t>WaterData</w:t>
+      </w:r>
+      <w:proofErr w:type="spellEnd"/>
+      <w:r>
+        <w:rPr>
+          <w:sz w:val="28"/>
+          <w:szCs w:val="28"/>
+        </w:rPr>
+        <w:t xml:space="preserve"> class is updated.</w:t>
+      </w:r>
+    </w:p>
+    <w:p>
+      <w:pPr>
+        <w:rPr>
+          <w:sz w:val="28"/>
+          <w:szCs w:val="28"/>
+        </w:rPr>
+      </w:pPr>
+    </w:p>
+    <w:p>
+      <w:pPr>
+        <w:rPr>
+          <w:sz w:val="28"/>
+          <w:szCs w:val="28"/>
+        </w:rPr>
+      </w:pPr>
+      <w:proofErr w:type="spellStart"/>
+      <w:r>
+        <w:rPr>
+          <w:b/>
+          <w:sz w:val="28"/>
+          <w:szCs w:val="28"/>
+        </w:rPr>
+        <w:t>WaterData</w:t>
+      </w:r>
+      <w:proofErr w:type="spellEnd"/>
+      <w:r>
+        <w:rPr>
+          <w:sz w:val="28"/>
+          <w:szCs w:val="28"/>
+        </w:rPr>
+        <w:t xml:space="preserve"> is the </w:t>
+      </w:r>
+      <w:r>
+        <w:rPr>
+          <w:sz w:val="28"/>
+          <w:szCs w:val="28"/>
+        </w:rPr>
+        <w:t xml:space="preserve">Concrete </w:t>
+      </w:r>
+      <w:r>
+        <w:rPr>
+          <w:sz w:val="28"/>
+          <w:szCs w:val="28"/>
+        </w:rPr>
+        <w:t xml:space="preserve">Subject class in Observer pattern and </w:t>
+      </w:r>
+      <w:proofErr w:type="spellStart"/>
+      <w:r>
+        <w:rPr>
+          <w:sz w:val="28"/>
+          <w:szCs w:val="28"/>
+        </w:rPr>
+        <w:t>ConcreteObserver</w:t>
+      </w:r>
+      <w:r>
+        <w:rPr>
+          <w:sz w:val="28"/>
+          <w:szCs w:val="28"/>
+        </w:rPr>
+        <w:t>s</w:t>
+      </w:r>
+      <w:proofErr w:type="spellEnd"/>
+      <w:r>
+        <w:rPr>
+          <w:sz w:val="28"/>
+          <w:szCs w:val="28"/>
+        </w:rPr>
+        <w:t xml:space="preserve"> are</w:t>
+      </w:r>
+      <w:r>
+        <w:rPr>
+          <w:sz w:val="28"/>
+          <w:szCs w:val="28"/>
+        </w:rPr>
+        <w:t xml:space="preserve"> the </w:t>
+      </w:r>
+      <w:proofErr w:type="spellStart"/>
+      <w:proofErr w:type="gramStart"/>
+      <w:r>
+        <w:rPr>
+          <w:b/>
+          <w:sz w:val="28"/>
+          <w:szCs w:val="28"/>
+        </w:rPr>
+        <w:t>MobileDataDipsay</w:t>
+      </w:r>
+      <w:proofErr w:type="spellEnd"/>
+      <w:r>
+        <w:rPr>
+          <w:sz w:val="28"/>
+          <w:szCs w:val="28"/>
+        </w:rPr>
+        <w:t xml:space="preserve"> ,</w:t>
+      </w:r>
+      <w:proofErr w:type="gramEnd"/>
+      <w:r>
+        <w:rPr>
+          <w:sz w:val="28"/>
+          <w:szCs w:val="28"/>
+        </w:rPr>
+        <w:t xml:space="preserve"> </w:t>
+      </w:r>
+      <w:proofErr w:type="spellStart"/>
+      <w:r>
+        <w:rPr>
+          <w:b/>
+          <w:sz w:val="28"/>
+          <w:szCs w:val="28"/>
+        </w:rPr>
+        <w:t>WebDataDisplay</w:t>
+      </w:r>
+      <w:proofErr w:type="spellEnd"/>
+      <w:r>
+        <w:rPr>
+          <w:sz w:val="28"/>
+          <w:szCs w:val="28"/>
+        </w:rPr>
+        <w:t xml:space="preserve">, </w:t>
+      </w:r>
+      <w:proofErr w:type="spellStart"/>
+      <w:r>
+        <w:rPr>
+          <w:b/>
+          <w:sz w:val="28"/>
+          <w:szCs w:val="28"/>
+        </w:rPr>
+        <w:t>DesktopDataDisplay</w:t>
+      </w:r>
+      <w:proofErr w:type="spellEnd"/>
+      <w:r>
+        <w:rPr>
+          <w:sz w:val="28"/>
+          <w:szCs w:val="28"/>
+        </w:rPr>
+        <w:t xml:space="preserve"> , and </w:t>
+      </w:r>
+      <w:proofErr w:type="spellStart"/>
+      <w:r>
+        <w:rPr>
+          <w:b/>
+          <w:sz w:val="28"/>
+          <w:szCs w:val="28"/>
+        </w:rPr>
+        <w:t>ThirdParty</w:t>
+      </w:r>
+      <w:proofErr w:type="spellEnd"/>
+      <w:r>
+        <w:rPr>
+          <w:sz w:val="28"/>
+          <w:szCs w:val="28"/>
+        </w:rPr>
+        <w:t xml:space="preserve"> that will use our API to use the data they receive .</w:t>
+      </w:r>
+    </w:p>
+    <w:p>
+      <w:pPr>
+        <w:rPr>
+          <w:sz w:val="28"/>
+          <w:szCs w:val="28"/>
+        </w:rPr>
+      </w:pPr>
+    </w:p>
+    <w:p>
+      <w:pPr>
+        <w:rPr>
+          <w:sz w:val="28"/>
+          <w:szCs w:val="28"/>
+        </w:rPr>
+      </w:pPr>
+      <w:r>
+        <w:rPr>
+          <w:sz w:val="28"/>
+          <w:szCs w:val="28"/>
+        </w:rPr>
+        <w:t xml:space="preserve">Two Interfaces are used to </w:t>
+      </w:r>
+      <w:r>
+        <w:rPr>
+          <w:sz w:val="28"/>
+          <w:szCs w:val="28"/>
+        </w:rPr>
+        <w:t>implement</w:t>
+      </w:r>
+      <w:r>
+        <w:rPr>
+          <w:sz w:val="28"/>
+          <w:szCs w:val="28"/>
+        </w:rPr>
+        <w:t xml:space="preserve"> </w:t>
+      </w:r>
+      <w:r>
+        <w:rPr>
+          <w:sz w:val="28"/>
+          <w:szCs w:val="28"/>
+        </w:rPr>
+        <w:t>abstract</w:t>
+      </w:r>
+      <w:r>
+        <w:rPr>
+          <w:sz w:val="28"/>
+          <w:szCs w:val="28"/>
+        </w:rPr>
+        <w:t xml:space="preserve"> classes that each of the </w:t>
+      </w:r>
+      <w:proofErr w:type="spellStart"/>
+      <w:r>
+        <w:rPr>
+          <w:sz w:val="28"/>
+          <w:szCs w:val="28"/>
+        </w:rPr>
+        <w:t>ConcreteObservers</w:t>
+      </w:r>
+      <w:proofErr w:type="spellEnd"/>
+      <w:r>
+        <w:rPr>
+          <w:sz w:val="28"/>
+          <w:szCs w:val="28"/>
+        </w:rPr>
+        <w:t xml:space="preserve"> will use to </w:t>
+      </w:r>
+      <w:r>
+        <w:rPr>
+          <w:sz w:val="28"/>
+          <w:szCs w:val="28"/>
+        </w:rPr>
+        <w:t>implement</w:t>
+      </w:r>
+      <w:r>
+        <w:rPr>
+          <w:sz w:val="28"/>
+          <w:szCs w:val="28"/>
+        </w:rPr>
+        <w:t xml:space="preserve"> overridden methods.</w:t>
+      </w:r>
+    </w:p>
+    <w:p>
+      <w:pPr>
+        <w:rPr>
+          <w:sz w:val="28"/>
+          <w:szCs w:val="28"/>
+        </w:rPr>
+      </w:pPr>
+    </w:p>
+    <w:p>
+      <w:pPr>
+        <w:rPr>
+          <w:sz w:val="28"/>
+          <w:szCs w:val="28"/>
+        </w:rPr>
+      </w:pPr>
+    </w:p>
+    <w:p>
+      <w:pPr>
+        <w:rPr>
+          <w:sz w:val="28"/>
+          <w:szCs w:val="28"/>
+        </w:rPr>
+      </w:pPr>
+      <w:r>
+        <w:rPr>
+          <w:sz w:val="28"/>
+          <w:szCs w:val="28"/>
+        </w:rPr>
         <w:br w:type="textWrapping" w:clear="all"/>
       </w:r>
     </w:p>

</xml_diff>